<commit_message>
First Commit through VS Code - startwork branch
</commit_message>
<xml_diff>
--- a/Personal Data Science Project - Notes.docx
+++ b/Personal Data Science Project - Notes.docx
@@ -128,6 +128,24 @@
         <w:t>Committed without the “ -m” message and got pushed to the vim editor</w:t>
       </w:r>
     </w:p>
+    <w:p/>
+    <w:p>
+      <w:r>
+        <w:t xml:space="preserve">Git checkout </w:t>
+      </w:r>
+      <w:r>
+        <w:sym w:font="Wingdings" w:char="F0E0"/>
+      </w:r>
+      <w:r>
+        <w:t xml:space="preserve"> </w:t>
+      </w:r>
+      <w:r>
+        <w:t>Switches branches</w:t>
+      </w:r>
+    </w:p>
+    <w:p/>
+    <w:p/>
+    <w:p/>
     <w:p/>
     <w:p/>
     <w:sectPr>

</xml_diff>